<commit_message>
Added zip file for delivery
</commit_message>
<xml_diff>
--- a/Aula6/Aula 6 - Soar controlando o WordServer3D.docx
+++ b/Aula6/Aula 6 - Soar controlando o WordServer3D.docx
@@ -13,7 +13,15 @@
         <w:rPr>
           <w:rFonts w:ascii="Georgia" w:hAnsi="Georgia"/>
         </w:rPr>
-        <w:t>Nome: Fabio Grassiotto</w:t>
+        <w:t>Nome: Fab</w:t>
+      </w:r>
+      <w:bookmarkStart w:id="0" w:name="_GoBack"/>
+      <w:bookmarkEnd w:id="0"/>
+      <w:r>
+        <w:rPr>
+          <w:rFonts w:ascii="Georgia" w:hAnsi="Georgia"/>
+        </w:rPr>
+        <w:t>io Grassiotto</w:t>
       </w:r>
     </w:p>
     <w:p>
@@ -170,19 +178,61 @@
         <w:rPr>
           <w:rFonts w:ascii="Georgia" w:hAnsi="Georgia"/>
         </w:rPr>
-        <w:t>Na atividade 1, estudamos em sala um e</w:t>
-      </w:r>
-      <w:r>
-        <w:rPr>
-          <w:rFonts w:ascii="Georgia" w:hAnsi="Georgia"/>
-        </w:rPr>
-        <w:t>xemplo de um controlador que utiliza o SOAR como um controlador reativo para a tomada de decisões</w:t>
-      </w:r>
-      <w:r>
-        <w:rPr>
-          <w:rFonts w:ascii="Georgia" w:hAnsi="Georgia"/>
-        </w:rPr>
-        <w:t>. Notei as seguintes características relativas ao funcionamento do código Java do DemoJSOAR:</w:t>
+        <w:t xml:space="preserve">Na atividade 1, </w:t>
+      </w:r>
+      <w:r>
+        <w:rPr>
+          <w:rFonts w:ascii="Georgia" w:hAnsi="Georgia"/>
+        </w:rPr>
+        <w:t>foi estudado</w:t>
+      </w:r>
+      <w:r>
+        <w:rPr>
+          <w:rFonts w:ascii="Georgia" w:hAnsi="Georgia"/>
+        </w:rPr>
+        <w:t xml:space="preserve"> em sala um e</w:t>
+      </w:r>
+      <w:r>
+        <w:rPr>
+          <w:rFonts w:ascii="Georgia" w:hAnsi="Georgia"/>
+        </w:rPr>
+        <w:t>xemplo de um controlador que uti</w:t>
+      </w:r>
+      <w:r>
+        <w:rPr>
+          <w:rFonts w:ascii="Georgia" w:hAnsi="Georgia"/>
+        </w:rPr>
+        <w:t xml:space="preserve">liza o SOAR de forma reativa </w:t>
+      </w:r>
+      <w:r>
+        <w:rPr>
+          <w:rFonts w:ascii="Georgia" w:hAnsi="Georgia"/>
+        </w:rPr>
+        <w:t>para a tomada de decisões</w:t>
+      </w:r>
+      <w:r>
+        <w:rPr>
+          <w:rFonts w:ascii="Georgia" w:hAnsi="Georgia"/>
+        </w:rPr>
+        <w:t>. F</w:t>
+      </w:r>
+      <w:r>
+        <w:rPr>
+          <w:rFonts w:ascii="Georgia" w:hAnsi="Georgia"/>
+        </w:rPr>
+        <w:t>oram consta</w:t>
+      </w:r>
+      <w:r>
+        <w:rPr>
+          <w:rFonts w:ascii="Georgia" w:hAnsi="Georgia"/>
+        </w:rPr>
+        <w:t>tadas</w:t>
+      </w:r>
+      <w:r>
+        <w:rPr>
+          <w:rFonts w:ascii="Georgia" w:hAnsi="Georgia"/>
+        </w:rPr>
+        <w:t xml:space="preserve"> as seguintes características relativas ao funcionamento do código Java do DemoJSOAR:</w:t>
       </w:r>
     </w:p>
     <w:p>
@@ -241,7 +291,7 @@
         <w:rPr>
           <w:rFonts w:ascii="Georgia" w:hAnsi="Georgia"/>
         </w:rPr>
-        <w:t xml:space="preserve"> de simulação e entra logo depois em um loop infinito que executa as regras lidas do arquivo soar passo a passo através da chamada soarBridge.step().</w:t>
+        <w:t xml:space="preserve"> de simulação e entra em um loop infinito que executa as regras lidas do arquivo soar passo a passo através da chamada soarBridge.step().</w:t>
       </w:r>
     </w:p>
     <w:p>
@@ -307,6 +357,12 @@
         </w:rPr>
         <w:t>Prepara o input link, criando o ambiente no WS3D</w:t>
       </w:r>
+      <w:r>
+        <w:rPr>
+          <w:rFonts w:ascii="Georgia" w:hAnsi="Georgia"/>
+        </w:rPr>
+        <w:t>.</w:t>
+      </w:r>
     </w:p>
     <w:p>
       <w:pPr>
@@ -326,6 +382,12 @@
         </w:rPr>
         <w:t>Executa as regras do Soar</w:t>
       </w:r>
+      <w:r>
+        <w:rPr>
+          <w:rFonts w:ascii="Georgia" w:hAnsi="Georgia"/>
+        </w:rPr>
+        <w:t>.</w:t>
+      </w:r>
     </w:p>
     <w:p>
       <w:pPr>
@@ -376,7 +438,13 @@
         <w:rPr>
           <w:rFonts w:ascii="Georgia" w:hAnsi="Georgia"/>
         </w:rPr>
-        <w:t xml:space="preserve">O método mstep é utilizado de forma similar, mas quebrando os passos nas fases de execução do </w:t>
+        <w:t xml:space="preserve">O método mstep é utilizado de forma similar, mas quebrando os </w:t>
+      </w:r>
+      <w:r>
+        <w:rPr>
+          <w:rFonts w:ascii="Georgia" w:hAnsi="Georgia"/>
+        </w:rPr>
+        <w:t>passos nas fases de execução do</w:t>
       </w:r>
       <w:r>
         <w:rPr>
@@ -402,7 +470,13 @@
         <w:rPr>
           <w:rFonts w:ascii="Georgia" w:hAnsi="Georgia"/>
         </w:rPr>
-        <w:t xml:space="preserve">Leitura do Estado do WS3D: A leitura do estado do WS3D </w:t>
+        <w:t>Leitura do Estado do WS3D: a</w:t>
+      </w:r>
+      <w:r>
+        <w:rPr>
+          <w:rFonts w:ascii="Georgia" w:hAnsi="Georgia"/>
+        </w:rPr>
+        <w:t xml:space="preserve"> leitura do estado do WS3D </w:t>
       </w:r>
       <w:r>
         <w:rPr>
@@ -2733,15 +2807,6 @@
         </w:rPr>
         <w:t>planning.soar</w:t>
       </w:r>
-      <w:r>
-        <w:rPr>
-          <w:rFonts w:ascii="Georgia" w:hAnsi="Georgia"/>
-          <w:b/>
-          <w:sz w:val="24"/>
-          <w:szCs w:val="24"/>
-        </w:rPr>
-        <w:t>:</w:t>
-      </w:r>
     </w:p>
     <w:p>
       <w:pPr>
@@ -2915,7 +2980,25 @@
         <w:rPr>
           <w:rFonts w:ascii="Georgia" w:hAnsi="Georgia"/>
         </w:rPr>
-        <w:t xml:space="preserve">Re-utilização de proposta de operadores exemplo.Re-utilizei no caso os operadores </w:t>
+        <w:t>Re</w:t>
+      </w:r>
+      <w:r>
+        <w:rPr>
+          <w:rFonts w:ascii="Georgia" w:hAnsi="Georgia"/>
+        </w:rPr>
+        <w:t>utilização de proposta de o</w:t>
+      </w:r>
+      <w:r>
+        <w:rPr>
+          <w:rFonts w:ascii="Georgia" w:hAnsi="Georgia"/>
+        </w:rPr>
+        <w:t>peradores exemplo.Re</w:t>
+      </w:r>
+      <w:r>
+        <w:rPr>
+          <w:rFonts w:ascii="Georgia" w:hAnsi="Georgia"/>
+        </w:rPr>
+        <w:t xml:space="preserve">utilizei no caso os operadores </w:t>
       </w:r>
       <w:r>
         <w:rPr>
@@ -3048,7 +3131,19 @@
         <w:rPr>
           <w:rFonts w:ascii="Georgia" w:hAnsi="Georgia"/>
         </w:rPr>
-        <w:t>Nesta segunda proposta procurei implementar regras para a movimentação da criatura procurando restringir as ações de acordo com planejamento.</w:t>
+        <w:t xml:space="preserve">Nesta segunda proposta procurei implementar regras para a movimentação da criatura procurando restringir as ações de acordo com </w:t>
+      </w:r>
+      <w:r>
+        <w:rPr>
+          <w:rFonts w:ascii="Georgia" w:hAnsi="Georgia"/>
+        </w:rPr>
+        <w:t xml:space="preserve">o  </w:t>
+      </w:r>
+      <w:r>
+        <w:rPr>
+          <w:rFonts w:ascii="Georgia" w:hAnsi="Georgia"/>
+        </w:rPr>
+        <w:t>planejamento.</w:t>
       </w:r>
     </w:p>
     <w:p>
@@ -3281,7 +3376,19 @@
         <w:rPr>
           <w:rFonts w:ascii="Georgia" w:hAnsi="Georgia"/>
         </w:rPr>
-        <w:t>Quando uma jóia com essa característica é encontrada, ela é adicionada como entidade da memória para posterior coleta. Note que o planejamento implementado aqui foi de definir como objeto de busca apenas jóias que a criatura tenha interesse e coletar apenas uma jóia por vez.</w:t>
+        <w:t xml:space="preserve">Quando uma jóia com essa característica é encontrada, ela é adicionada como entidade da memória para posterior coleta. Note que o planejamento implementado aqui foi </w:t>
+      </w:r>
+      <w:r>
+        <w:rPr>
+          <w:rFonts w:ascii="Georgia" w:hAnsi="Georgia"/>
+        </w:rPr>
+        <w:t xml:space="preserve">o </w:t>
+      </w:r>
+      <w:r>
+        <w:rPr>
+          <w:rFonts w:ascii="Georgia" w:hAnsi="Georgia"/>
+        </w:rPr>
+        <w:t>de definir como objeto de busca apenas jóias que a criatura tenha interesse e coletar apenas uma jóia por vez.</w:t>
       </w:r>
     </w:p>
     <w:p>
@@ -4006,7 +4113,31 @@
         <w:rPr>
           <w:rFonts w:ascii="Georgia" w:hAnsi="Georgia"/>
         </w:rPr>
-        <w:t>Regras para a coleta da jóia. São utilizadas estruturas para registrar o total de jóias coletadas e o total de jóias que ainda devem ser coletadas. Quando uma coleta é realizada de forma bem-sucedida as estruturas de memória são atualizadas para realizar a entrega ao final.</w:t>
+        <w:t xml:space="preserve">Regras para a coleta da jóia. São utilizadas estruturas para registrar o total de jóias coletadas e o total de jóias que ainda devem ser coletadas. Quando uma coleta </w:t>
+      </w:r>
+      <w:r>
+        <w:rPr>
+          <w:rFonts w:ascii="Georgia" w:hAnsi="Georgia"/>
+        </w:rPr>
+        <w:t xml:space="preserve">é realizada de forma bem </w:t>
+      </w:r>
+      <w:r>
+        <w:rPr>
+          <w:rFonts w:ascii="Georgia" w:hAnsi="Georgia"/>
+        </w:rPr>
+        <w:t>sucedida</w:t>
+      </w:r>
+      <w:r>
+        <w:rPr>
+          <w:rFonts w:ascii="Georgia" w:hAnsi="Georgia"/>
+        </w:rPr>
+        <w:t>,</w:t>
+      </w:r>
+      <w:r>
+        <w:rPr>
+          <w:rFonts w:ascii="Georgia" w:hAnsi="Georgia"/>
+        </w:rPr>
+        <w:t xml:space="preserve"> as estruturas de memória são atualizadas para realizar a entrega ao final.</w:t>
       </w:r>
     </w:p>
     <w:p>
@@ -4024,7 +4155,6 @@
       <w:r>
         <w:rPr>
           <w:rFonts w:ascii="Georgia" w:hAnsi="Georgia"/>
-          <w:lang w:val="en-US"/>
         </w:rPr>
         <w:t xml:space="preserve">   </w:t>
       </w:r>
@@ -5731,8 +5861,6 @@
           <w:rFonts w:ascii="Georgia" w:hAnsi="Georgia"/>
         </w:rPr>
       </w:pPr>
-      <w:bookmarkStart w:id="0" w:name="_GoBack"/>
-      <w:bookmarkEnd w:id="0"/>
     </w:p>
     <w:sectPr>
       <w:footerReference w:type="default" r:id="rId8"/>
@@ -5813,7 +5941,7 @@
             <w:bCs/>
             <w:noProof/>
           </w:rPr>
-          <w:t>5</w:t>
+          <w:t>1</w:t>
         </w:r>
         <w:r>
           <w:rPr>
@@ -8786,7 +8914,7 @@
 </file>
 
 <file path=customXml/itemProps1.xml><?xml version="1.0" encoding="utf-8"?>
-<ds:datastoreItem xmlns:ds="http://schemas.openxmlformats.org/officeDocument/2006/customXml" ds:itemID="{161327FC-9584-4198-B080-B1471DB3CEFF}">
+<ds:datastoreItem xmlns:ds="http://schemas.openxmlformats.org/officeDocument/2006/customXml" ds:itemID="{A6F5DCD7-74B9-44F1-887A-16624489B6F7}">
   <ds:schemaRefs>
     <ds:schemaRef ds:uri="http://schemas.openxmlformats.org/officeDocument/2006/bibliography"/>
   </ds:schemaRefs>

</xml_diff>